<commit_message>
Deployed 6aaa39b with MkDocs version: 1.1.2
</commit_message>
<xml_diff>
--- a/memoire_entreprise/memoire_entreprise.docx
+++ b/memoire_entreprise/memoire_entreprise.docx
@@ -496,15 +496,6 @@
           <w:sz w:val="24"/>
           <w:lang w:bidi="ar-SA"/>
         </w:rPr>
-        <w:fldChar w:fldCharType="separate"/>
-      </w:r>
-      <w:r>
-        <w:rPr>
-          <w:rFonts w:ascii="Times New Roman" w:eastAsia="Times New Roman" w:hAnsi="Times New Roman" w:cs="Times New Roman"/>
-          <w:color w:val="auto"/>
-          <w:sz w:val="24"/>
-          <w:lang w:bidi="ar-SA"/>
-        </w:rPr>
         <w:fldChar w:fldCharType="end"/>
       </w:r>
       <w:r>
@@ -637,6 +628,27 @@
     </w:p>
     <w:p>
       <w:pPr>
+        <w:spacing w:after="194"/>
+        <w:ind w:left="0" w:right="64" w:firstLine="0"/>
+        <w:jc w:val="center"/>
+      </w:pPr>
+    </w:p>
+    <w:p>
+      <w:pPr>
+        <w:spacing w:after="194"/>
+        <w:ind w:left="0" w:right="64" w:firstLine="0"/>
+        <w:jc w:val="center"/>
+      </w:pPr>
+    </w:p>
+    <w:p>
+      <w:pPr>
+        <w:spacing w:after="194"/>
+        <w:ind w:left="0" w:right="64" w:firstLine="0"/>
+        <w:jc w:val="center"/>
+      </w:pPr>
+    </w:p>
+    <w:p>
+      <w:pPr>
         <w:tabs>
           <w:tab w:val="right" w:pos="8963"/>
         </w:tabs>
@@ -647,6 +659,13 @@
     </w:p>
     <w:p>
       <w:pPr>
+        <w:spacing w:after="0"/>
+        <w:ind w:left="0" w:right="314" w:firstLine="0"/>
+        <w:jc w:val="right"/>
+      </w:pPr>
+    </w:p>
+    <w:p>
+      <w:pPr>
         <w:tabs>
           <w:tab w:val="right" w:pos="8963"/>
         </w:tabs>
@@ -655,6 +674,12 @@
         <w:jc w:val="left"/>
       </w:pPr>
       <w:r>
+        <w:rPr>
+          <w:sz w:val="20"/>
+        </w:rPr>
+        <w:t xml:space="preserve"> </w:t>
+      </w:r>
+      <w:r>
         <w:t xml:space="preserve">Julien FAOU   </w:t>
       </w:r>
       <w:r>
@@ -672,7 +697,10 @@
         <w:jc w:val="left"/>
       </w:pPr>
       <w:r>
-        <w:t>M2I 2018 – 2</w:t>
+        <w:t xml:space="preserve">M2I 2018 – </w:t>
+      </w:r>
+      <w:r>
+        <w:t>3</w:t>
       </w:r>
       <w:r>
         <w:rPr>
@@ -680,6 +708,13 @@
           <w:vertAlign w:val="superscript"/>
         </w:rPr>
         <w:t>e</w:t>
+      </w:r>
+      <w:r>
+        <w:rPr>
+          <w:sz w:val="21"/>
+          <w:vertAlign w:val="superscript"/>
+        </w:rPr>
+        <w:t>me</w:t>
       </w:r>
       <w:r>
         <w:t xml:space="preserve"> année</w:t>
@@ -716,15 +751,9 @@
         <w:jc w:val="left"/>
       </w:pPr>
       <w:r>
+        <w:lastRenderedPageBreak/>
         <w:br w:type="page"/>
       </w:r>
-    </w:p>
-    <w:p>
-      <w:pPr>
-        <w:spacing w:after="0"/>
-        <w:ind w:left="0" w:right="314" w:firstLine="0"/>
-        <w:jc w:val="right"/>
-      </w:pPr>
     </w:p>
     <w:p>
       <w:pPr>
@@ -735,12 +764,6 @@
           <w:sz w:val="20"/>
         </w:rPr>
       </w:pPr>
-      <w:r>
-        <w:rPr>
-          <w:sz w:val="20"/>
-        </w:rPr>
-        <w:t xml:space="preserve"> </w:t>
-      </w:r>
     </w:p>
     <w:p>
       <w:pPr>
@@ -757,26 +780,13 @@
         </w:rPr>
         <w:br w:type="page"/>
       </w:r>
-      <w:r>
-        <w:rPr>
-          <w:sz w:val="20"/>
-        </w:rPr>
+    </w:p>
+    <w:p>
+      <w:pPr>
+        <w:pStyle w:val="Titre1"/>
+      </w:pPr>
+      <w:r>
         <w:lastRenderedPageBreak/>
-        <w:t xml:space="preserve"> </w:t>
-      </w:r>
-    </w:p>
-    <w:p>
-      <w:pPr>
-        <w:spacing w:after="140"/>
-        <w:ind w:left="0" w:firstLine="0"/>
-        <w:jc w:val="left"/>
-      </w:pPr>
-    </w:p>
-    <w:p>
-      <w:pPr>
-        <w:pStyle w:val="Titre1"/>
-      </w:pPr>
-      <w:r>
         <w:t xml:space="preserve">Table des matières </w:t>
       </w:r>
     </w:p>
@@ -1239,22 +1249,428 @@
     </w:p>
     <w:p>
       <w:r>
-        <w:t>Financé depuis sa création par Assurant, une assurance</w:t>
-      </w:r>
-      <w:r>
+        <w:t>Financé depuis sa création par Assurant, une assurance américaine</w:t>
+      </w:r>
+    </w:p>
+    <w:p>
+      <w:pPr>
+        <w:ind w:left="0" w:firstLine="0"/>
+      </w:pPr>
+    </w:p>
+    <w:p>
+      <w:pPr>
+        <w:ind w:left="0" w:firstLine="0"/>
+      </w:pPr>
+    </w:p>
+    <w:p>
+      <w:pPr>
+        <w:pStyle w:val="Titre1"/>
+      </w:pPr>
+      <w:r>
+        <w:t>Liste des missions / Activités</w:t>
+      </w:r>
+    </w:p>
+    <w:p>
+      <w:pPr>
+        <w:pStyle w:val="Paragraphedeliste"/>
+        <w:numPr>
+          <w:ilvl w:val="0"/>
+          <w:numId w:val="9"/>
+        </w:numPr>
+        <w:rPr>
+          <w:lang w:eastAsia="en-GB" w:bidi="ar-SA"/>
+        </w:rPr>
+      </w:pPr>
+      <w:proofErr w:type="spellStart"/>
+      <w:r>
+        <w:rPr>
+          <w:lang w:eastAsia="en-GB" w:bidi="ar-SA"/>
+        </w:rPr>
+        <w:t>Eset</w:t>
+      </w:r>
+      <w:proofErr w:type="spellEnd"/>
+      <w:r>
+        <w:rPr>
+          <w:lang w:eastAsia="en-GB" w:bidi="ar-SA"/>
+        </w:rPr>
         <w:t xml:space="preserve"> </w:t>
       </w:r>
-      <w:r>
-        <w:t>a</w:t>
-      </w:r>
-      <w:r>
-        <w:t>méricaine</w:t>
-      </w:r>
-    </w:p>
-    <w:p>
-      <w:pPr>
-        <w:ind w:left="0" w:firstLine="0"/>
-      </w:pPr>
+      <w:proofErr w:type="spellStart"/>
+      <w:r>
+        <w:rPr>
+          <w:lang w:eastAsia="en-GB" w:bidi="ar-SA"/>
+        </w:rPr>
+        <w:t>Node</w:t>
+      </w:r>
+      <w:proofErr w:type="spellEnd"/>
+      <w:r>
+        <w:rPr>
+          <w:lang w:eastAsia="en-GB" w:bidi="ar-SA"/>
+        </w:rPr>
+        <w:t xml:space="preserve"> 32 antivirus</w:t>
+      </w:r>
+      <w:r>
+        <w:rPr>
+          <w:lang w:eastAsia="en-GB" w:bidi="ar-SA"/>
+        </w:rPr>
+        <w:t xml:space="preserve"> =&gt; </w:t>
+      </w:r>
+      <w:proofErr w:type="spellStart"/>
+      <w:r>
+        <w:rPr>
+          <w:lang w:eastAsia="en-GB" w:bidi="ar-SA"/>
+        </w:rPr>
+        <w:t>Deploiement</w:t>
+      </w:r>
+      <w:proofErr w:type="spellEnd"/>
+      <w:r>
+        <w:rPr>
+          <w:lang w:eastAsia="en-GB" w:bidi="ar-SA"/>
+        </w:rPr>
+        <w:t xml:space="preserve"> / </w:t>
+      </w:r>
+    </w:p>
+    <w:p>
+      <w:pPr>
+        <w:pStyle w:val="Paragraphedeliste"/>
+        <w:numPr>
+          <w:ilvl w:val="0"/>
+          <w:numId w:val="9"/>
+        </w:numPr>
+        <w:rPr>
+          <w:lang w:eastAsia="en-GB" w:bidi="ar-SA"/>
+        </w:rPr>
+      </w:pPr>
+      <w:r>
+        <w:rPr>
+          <w:lang w:eastAsia="en-GB" w:bidi="ar-SA"/>
+        </w:rPr>
+        <w:t xml:space="preserve">Script API </w:t>
+      </w:r>
+      <w:proofErr w:type="spellStart"/>
+      <w:r>
+        <w:rPr>
+          <w:lang w:eastAsia="en-GB" w:bidi="ar-SA"/>
+        </w:rPr>
+        <w:t>pagerduty</w:t>
+      </w:r>
+      <w:proofErr w:type="spellEnd"/>
+      <w:r>
+        <w:rPr>
+          <w:lang w:eastAsia="en-GB" w:bidi="ar-SA"/>
+        </w:rPr>
+        <w:t xml:space="preserve"> python</w:t>
+      </w:r>
+    </w:p>
+    <w:p>
+      <w:pPr>
+        <w:pStyle w:val="Paragraphedeliste"/>
+        <w:numPr>
+          <w:ilvl w:val="0"/>
+          <w:numId w:val="9"/>
+        </w:numPr>
+        <w:rPr>
+          <w:lang w:eastAsia="en-GB" w:bidi="ar-SA"/>
+        </w:rPr>
+      </w:pPr>
+      <w:r>
+        <w:rPr>
+          <w:lang w:eastAsia="en-GB" w:bidi="ar-SA"/>
+        </w:rPr>
+        <w:t>Gestion / Aide utilisateurs</w:t>
+      </w:r>
+    </w:p>
+    <w:p>
+      <w:pPr>
+        <w:pStyle w:val="Paragraphedeliste"/>
+        <w:numPr>
+          <w:ilvl w:val="0"/>
+          <w:numId w:val="9"/>
+        </w:numPr>
+        <w:rPr>
+          <w:lang w:eastAsia="en-GB" w:bidi="ar-SA"/>
+        </w:rPr>
+      </w:pPr>
+      <w:r>
+        <w:rPr>
+          <w:lang w:eastAsia="en-GB" w:bidi="ar-SA"/>
+        </w:rPr>
+        <w:t>Brassage baie serveur</w:t>
+      </w:r>
+    </w:p>
+    <w:p>
+      <w:pPr>
+        <w:pStyle w:val="Paragraphedeliste"/>
+        <w:numPr>
+          <w:ilvl w:val="0"/>
+          <w:numId w:val="9"/>
+        </w:numPr>
+        <w:rPr>
+          <w:lang w:eastAsia="en-GB" w:bidi="ar-SA"/>
+        </w:rPr>
+      </w:pPr>
+      <w:r>
+        <w:rPr>
+          <w:lang w:eastAsia="en-GB" w:bidi="ar-SA"/>
+        </w:rPr>
+        <w:t xml:space="preserve">Nouveaux locaux (choix </w:t>
+      </w:r>
+      <w:proofErr w:type="spellStart"/>
+      <w:r>
+        <w:rPr>
+          <w:lang w:eastAsia="en-GB" w:bidi="ar-SA"/>
+        </w:rPr>
+        <w:t>materiels</w:t>
+      </w:r>
+      <w:proofErr w:type="spellEnd"/>
+      <w:r>
+        <w:rPr>
+          <w:lang w:eastAsia="en-GB" w:bidi="ar-SA"/>
+        </w:rPr>
+        <w:t>/prestataires/</w:t>
+      </w:r>
+      <w:proofErr w:type="spellStart"/>
+      <w:r>
+        <w:rPr>
+          <w:lang w:eastAsia="en-GB" w:bidi="ar-SA"/>
+        </w:rPr>
+        <w:t>etc</w:t>
+      </w:r>
+      <w:proofErr w:type="spellEnd"/>
+      <w:r>
+        <w:rPr>
+          <w:lang w:eastAsia="en-GB" w:bidi="ar-SA"/>
+        </w:rPr>
+        <w:t>)</w:t>
+      </w:r>
+    </w:p>
+    <w:p>
+      <w:pPr>
+        <w:pStyle w:val="Paragraphedeliste"/>
+        <w:numPr>
+          <w:ilvl w:val="0"/>
+          <w:numId w:val="9"/>
+        </w:numPr>
+        <w:rPr>
+          <w:lang w:eastAsia="en-GB" w:bidi="ar-SA"/>
+        </w:rPr>
+      </w:pPr>
+      <w:r>
+        <w:rPr>
+          <w:lang w:eastAsia="en-GB" w:bidi="ar-SA"/>
+        </w:rPr>
+        <w:t xml:space="preserve">Documentations (infra / tuto / </w:t>
+      </w:r>
+      <w:proofErr w:type="spellStart"/>
+      <w:r>
+        <w:rPr>
+          <w:lang w:eastAsia="en-GB" w:bidi="ar-SA"/>
+        </w:rPr>
+        <w:t>procedures</w:t>
+      </w:r>
+      <w:proofErr w:type="spellEnd"/>
+      <w:r>
+        <w:rPr>
+          <w:lang w:eastAsia="en-GB" w:bidi="ar-SA"/>
+        </w:rPr>
+        <w:t xml:space="preserve"> / ticket)</w:t>
+      </w:r>
+    </w:p>
+    <w:p>
+      <w:pPr>
+        <w:pStyle w:val="Paragraphedeliste"/>
+        <w:numPr>
+          <w:ilvl w:val="0"/>
+          <w:numId w:val="9"/>
+        </w:numPr>
+        <w:rPr>
+          <w:lang w:eastAsia="en-GB" w:bidi="ar-SA"/>
+        </w:rPr>
+      </w:pPr>
+      <w:proofErr w:type="spellStart"/>
+      <w:r>
+        <w:rPr>
+          <w:lang w:eastAsia="en-GB" w:bidi="ar-SA"/>
+        </w:rPr>
+        <w:t>Onboarding</w:t>
+      </w:r>
+      <w:proofErr w:type="spellEnd"/>
+      <w:r>
+        <w:rPr>
+          <w:lang w:eastAsia="en-GB" w:bidi="ar-SA"/>
+        </w:rPr>
+        <w:t xml:space="preserve"> / </w:t>
+      </w:r>
+      <w:proofErr w:type="spellStart"/>
+      <w:r>
+        <w:rPr>
+          <w:lang w:eastAsia="en-GB" w:bidi="ar-SA"/>
+        </w:rPr>
+        <w:t>Offboarding</w:t>
+      </w:r>
+      <w:proofErr w:type="spellEnd"/>
+    </w:p>
+    <w:p>
+      <w:pPr>
+        <w:pStyle w:val="Paragraphedeliste"/>
+        <w:numPr>
+          <w:ilvl w:val="0"/>
+          <w:numId w:val="9"/>
+        </w:numPr>
+        <w:rPr>
+          <w:lang w:eastAsia="en-GB" w:bidi="ar-SA"/>
+        </w:rPr>
+      </w:pPr>
+      <w:proofErr w:type="spellStart"/>
+      <w:r>
+        <w:rPr>
+          <w:lang w:eastAsia="en-GB" w:bidi="ar-SA"/>
+        </w:rPr>
+        <w:t>Physhing</w:t>
+      </w:r>
+      <w:proofErr w:type="spellEnd"/>
+      <w:r>
+        <w:rPr>
+          <w:lang w:eastAsia="en-GB" w:bidi="ar-SA"/>
+        </w:rPr>
+        <w:t xml:space="preserve"> (projet abandonné (suspends lointain</w:t>
+      </w:r>
+      <w:proofErr w:type="gramStart"/>
+      <w:r>
+        <w:rPr>
+          <w:lang w:eastAsia="en-GB" w:bidi="ar-SA"/>
+        </w:rPr>
+        <w:t>) )</w:t>
+      </w:r>
+      <w:proofErr w:type="gramEnd"/>
+    </w:p>
+    <w:p>
+      <w:pPr>
+        <w:pStyle w:val="Paragraphedeliste"/>
+        <w:numPr>
+          <w:ilvl w:val="0"/>
+          <w:numId w:val="9"/>
+        </w:numPr>
+        <w:rPr>
+          <w:lang w:eastAsia="en-GB" w:bidi="ar-SA"/>
+        </w:rPr>
+      </w:pPr>
+      <w:r>
+        <w:rPr>
+          <w:lang w:eastAsia="en-GB" w:bidi="ar-SA"/>
+        </w:rPr>
+        <w:t>Inventaire / Gestion équipements</w:t>
+      </w:r>
+    </w:p>
+    <w:p>
+      <w:pPr>
+        <w:pStyle w:val="Paragraphedeliste"/>
+        <w:numPr>
+          <w:ilvl w:val="0"/>
+          <w:numId w:val="9"/>
+        </w:numPr>
+        <w:rPr>
+          <w:lang w:eastAsia="en-GB" w:bidi="ar-SA"/>
+        </w:rPr>
+      </w:pPr>
+      <w:r>
+        <w:rPr>
+          <w:lang w:eastAsia="en-GB" w:bidi="ar-SA"/>
+        </w:rPr>
+        <w:t xml:space="preserve">Gestion ticket </w:t>
+      </w:r>
+      <w:proofErr w:type="spellStart"/>
+      <w:r>
+        <w:rPr>
+          <w:lang w:eastAsia="en-GB" w:bidi="ar-SA"/>
+        </w:rPr>
+        <w:t>Jira</w:t>
+      </w:r>
+      <w:proofErr w:type="spellEnd"/>
+    </w:p>
+    <w:p>
+      <w:pPr>
+        <w:pStyle w:val="Paragraphedeliste"/>
+        <w:numPr>
+          <w:ilvl w:val="0"/>
+          <w:numId w:val="9"/>
+        </w:numPr>
+        <w:rPr>
+          <w:lang w:eastAsia="en-GB" w:bidi="ar-SA"/>
+        </w:rPr>
+      </w:pPr>
+      <w:proofErr w:type="spellStart"/>
+      <w:r>
+        <w:rPr>
+          <w:lang w:eastAsia="en-GB" w:bidi="ar-SA"/>
+        </w:rPr>
+        <w:t>Jumpcloud</w:t>
+      </w:r>
+      <w:proofErr w:type="spellEnd"/>
+      <w:r>
+        <w:rPr>
+          <w:lang w:eastAsia="en-GB" w:bidi="ar-SA"/>
+        </w:rPr>
+        <w:t xml:space="preserve"> (Annuaire)</w:t>
+      </w:r>
+    </w:p>
+    <w:p>
+      <w:pPr>
+        <w:pStyle w:val="Paragraphedeliste"/>
+        <w:numPr>
+          <w:ilvl w:val="0"/>
+          <w:numId w:val="9"/>
+        </w:numPr>
+        <w:rPr>
+          <w:lang w:eastAsia="en-GB" w:bidi="ar-SA"/>
+        </w:rPr>
+      </w:pPr>
+      <w:r>
+        <w:rPr>
+          <w:lang w:eastAsia="en-GB" w:bidi="ar-SA"/>
+        </w:rPr>
+        <w:t xml:space="preserve">MDM </w:t>
+      </w:r>
+      <w:proofErr w:type="spellStart"/>
+      <w:r>
+        <w:rPr>
+          <w:lang w:eastAsia="en-GB" w:bidi="ar-SA"/>
+        </w:rPr>
+        <w:t>apple</w:t>
+      </w:r>
+      <w:proofErr w:type="spellEnd"/>
+      <w:r>
+        <w:rPr>
+          <w:lang w:eastAsia="en-GB" w:bidi="ar-SA"/>
+        </w:rPr>
+        <w:t xml:space="preserve"> (en projet)</w:t>
+      </w:r>
+    </w:p>
+    <w:p>
+      <w:pPr>
+        <w:pStyle w:val="Paragraphedeliste"/>
+        <w:numPr>
+          <w:ilvl w:val="0"/>
+          <w:numId w:val="9"/>
+        </w:numPr>
+        <w:rPr>
+          <w:lang w:eastAsia="en-GB" w:bidi="ar-SA"/>
+        </w:rPr>
+      </w:pPr>
+      <w:proofErr w:type="spellStart"/>
+      <w:r>
+        <w:rPr>
+          <w:lang w:eastAsia="en-GB" w:bidi="ar-SA"/>
+        </w:rPr>
+        <w:t>DevOps</w:t>
+      </w:r>
+      <w:proofErr w:type="spellEnd"/>
+      <w:r>
+        <w:rPr>
+          <w:lang w:eastAsia="en-GB" w:bidi="ar-SA"/>
+        </w:rPr>
+        <w:t xml:space="preserve"> </w:t>
+      </w:r>
     </w:p>
     <w:p>
       <w:pPr>
@@ -1649,7 +2065,7 @@
   </w:sdt>
   <w:p>
     <w:pPr>
-      <w:spacing w:after="0"/>
+      <w:spacing w:before="0" w:after="0"/>
       <w:ind w:left="0" w:right="360" w:firstLine="0"/>
       <w:jc w:val="left"/>
       <w:rPr>
@@ -1659,10 +2075,160 @@
     </w:pPr>
     <w:r>
       <w:rPr>
+        <w:rFonts w:ascii="Calibri" w:eastAsia="Calibri" w:hAnsi="Calibri" w:cs="Calibri"/>
+        <w:noProof/>
+      </w:rPr>
+      <mc:AlternateContent>
+        <mc:Choice Requires="wpg">
+          <w:drawing>
+            <wp:anchor distT="0" distB="0" distL="114300" distR="114300" simplePos="0" relativeHeight="251663360" behindDoc="0" locked="0" layoutInCell="1" allowOverlap="1" wp14:anchorId="7BE65F69" wp14:editId="4FE7439E">
+              <wp:simplePos x="0" y="0"/>
+              <wp:positionH relativeFrom="page">
+                <wp:posOffset>4971415</wp:posOffset>
+              </wp:positionH>
+              <wp:positionV relativeFrom="page">
+                <wp:posOffset>9658822</wp:posOffset>
+              </wp:positionV>
+              <wp:extent cx="1645920" cy="632460"/>
+              <wp:effectExtent l="0" t="0" r="5080" b="2540"/>
+              <wp:wrapSquare wrapText="bothSides"/>
+              <wp:docPr id="8660" name="Group 8660"/>
+              <wp:cNvGraphicFramePr/>
+              <a:graphic xmlns:a="http://schemas.openxmlformats.org/drawingml/2006/main">
+                <a:graphicData uri="http://schemas.microsoft.com/office/word/2010/wordprocessingGroup">
+                  <wpg:wgp>
+                    <wpg:cNvGrpSpPr/>
+                    <wpg:grpSpPr>
+                      <a:xfrm>
+                        <a:off x="0" y="0"/>
+                        <a:ext cx="1645920" cy="632460"/>
+                        <a:chOff x="0" y="0"/>
+                        <a:chExt cx="2418080" cy="929640"/>
+                      </a:xfrm>
+                    </wpg:grpSpPr>
+                    <pic:pic xmlns:pic="http://schemas.openxmlformats.org/drawingml/2006/picture">
+                      <pic:nvPicPr>
+                        <pic:cNvPr id="8662" name="Picture 8662"/>
+                        <pic:cNvPicPr/>
+                      </pic:nvPicPr>
+                      <pic:blipFill>
+                        <a:blip r:embed="rId1"/>
+                        <a:stretch>
+                          <a:fillRect/>
+                        </a:stretch>
+                      </pic:blipFill>
+                      <pic:spPr>
+                        <a:xfrm>
+                          <a:off x="0" y="263525"/>
+                          <a:ext cx="1202716" cy="577215"/>
+                        </a:xfrm>
+                        <a:prstGeom prst="rect">
+                          <a:avLst/>
+                        </a:prstGeom>
+                      </pic:spPr>
+                    </pic:pic>
+                    <pic:pic xmlns:pic="http://schemas.openxmlformats.org/drawingml/2006/picture">
+                      <pic:nvPicPr>
+                        <pic:cNvPr id="8661" name="Picture 8661"/>
+                        <pic:cNvPicPr/>
+                      </pic:nvPicPr>
+                      <pic:blipFill>
+                        <a:blip r:embed="rId2"/>
+                        <a:stretch>
+                          <a:fillRect/>
+                        </a:stretch>
+                      </pic:blipFill>
+                      <pic:spPr>
+                        <a:xfrm>
+                          <a:off x="1488440" y="0"/>
+                          <a:ext cx="929640" cy="929640"/>
+                        </a:xfrm>
+                        <a:prstGeom prst="rect">
+                          <a:avLst/>
+                        </a:prstGeom>
+                      </pic:spPr>
+                    </pic:pic>
+                  </wpg:wgp>
+                </a:graphicData>
+              </a:graphic>
+              <wp14:sizeRelH relativeFrom="margin">
+                <wp14:pctWidth>0</wp14:pctWidth>
+              </wp14:sizeRelH>
+              <wp14:sizeRelV relativeFrom="margin">
+                <wp14:pctHeight>0</wp14:pctHeight>
+              </wp14:sizeRelV>
+            </wp:anchor>
+          </w:drawing>
+        </mc:Choice>
+        <mc:Fallback>
+          <w:pict>
+            <v:group w14:anchorId="62073D46" id="Group 8660" o:spid="_x0000_s1026" style="position:absolute;margin-left:391.45pt;margin-top:760.55pt;width:129.6pt;height:49.8pt;z-index:251663360;mso-position-horizontal-relative:page;mso-position-vertical-relative:page;mso-width-relative:margin;mso-height-relative:margin" coordsize="24180,9296" o:gfxdata="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">
+              <v:shapetype id="_x0000_t75" coordsize="21600,21600" o:spt="75" o:preferrelative="t" path="m@4@5l@4@11@9@11@9@5xe" filled="f" stroked="f">
+                <v:stroke joinstyle="miter"/>
+                <v:formulas>
+                  <v:f eqn="if lineDrawn pixelLineWidth 0"/>
+                  <v:f eqn="sum @0 1 0"/>
+                  <v:f eqn="sum 0 0 @1"/>
+                  <v:f eqn="prod @2 1 2"/>
+                  <v:f eqn="prod @3 21600 pixelWidth"/>
+                  <v:f eqn="prod @3 21600 pixelHeight"/>
+                  <v:f eqn="sum @0 0 1"/>
+                  <v:f eqn="prod @6 1 2"/>
+                  <v:f eqn="prod @7 21600 pixelWidth"/>
+                  <v:f eqn="sum @8 21600 0"/>
+                  <v:f eqn="prod @7 21600 pixelHeight"/>
+                  <v:f eqn="sum @10 21600 0"/>
+                </v:formulas>
+                <v:path o:extrusionok="f" gradientshapeok="t" o:connecttype="rect"/>
+                <o:lock v:ext="edit" aspectratio="t"/>
+              </v:shapetype>
+              <v:shape id="Picture 8662" o:spid="_x0000_s1027" type="#_x0000_t75" style="position:absolute;top:2635;width:12027;height:5772;visibility:visible;mso-wrap-style:square" o:gfxdata="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">
+                <v:imagedata r:id="rId3" o:title=""/>
+              </v:shape>
+              <v:shape id="Picture 8661" o:spid="_x0000_s1028" type="#_x0000_t75" style="position:absolute;left:14884;width:9296;height:9296;visibility:visible;mso-wrap-style:square" o:gfxdata="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">
+                <v:imagedata r:id="rId4" o:title=""/>
+              </v:shape>
+              <w10:wrap type="square" anchorx="page" anchory="page"/>
+            </v:group>
+          </w:pict>
+        </mc:Fallback>
+      </mc:AlternateContent>
+    </w:r>
+  </w:p>
+  <w:p>
+    <w:pPr>
+      <w:spacing w:before="0" w:after="0"/>
+      <w:ind w:left="0" w:right="360" w:firstLine="0"/>
+      <w:jc w:val="left"/>
+      <w:rPr>
         <w:sz w:val="18"/>
         <w:szCs w:val="18"/>
       </w:rPr>
-      <w:t>Julien FAOU M2I 2018 – 2</w:t>
+    </w:pPr>
+  </w:p>
+  <w:p>
+    <w:pPr>
+      <w:spacing w:before="0" w:after="0"/>
+      <w:ind w:left="0" w:right="360" w:firstLine="0"/>
+      <w:jc w:val="left"/>
+      <w:rPr>
+        <w:sz w:val="18"/>
+        <w:szCs w:val="18"/>
+      </w:rPr>
+    </w:pPr>
+    <w:r>
+      <w:rPr>
+        <w:sz w:val="18"/>
+        <w:szCs w:val="18"/>
+      </w:rPr>
+      <w:t xml:space="preserve">Julien FAOU M2I 2018 – </w:t>
+    </w:r>
+    <w:r>
+      <w:rPr>
+        <w:sz w:val="18"/>
+        <w:szCs w:val="18"/>
+      </w:rPr>
+      <w:t>3</w:t>
     </w:r>
     <w:r>
       <w:rPr>
@@ -1671,6 +2237,14 @@
         <w:vertAlign w:val="superscript"/>
       </w:rPr>
       <w:t>e</w:t>
+    </w:r>
+    <w:r>
+      <w:rPr>
+        <w:sz w:val="18"/>
+        <w:szCs w:val="18"/>
+        <w:vertAlign w:val="superscript"/>
+      </w:rPr>
+      <w:t>me</w:t>
     </w:r>
     <w:r>
       <w:rPr>
@@ -1682,7 +2256,7 @@
   </w:p>
   <w:p>
     <w:pPr>
-      <w:spacing w:after="0"/>
+      <w:spacing w:before="0" w:after="0"/>
       <w:ind w:left="0" w:firstLine="0"/>
       <w:jc w:val="left"/>
       <w:rPr>
@@ -1695,30 +2269,12 @@
         <w:sz w:val="18"/>
         <w:szCs w:val="18"/>
       </w:rPr>
-      <w:t xml:space="preserve">Veille technologique </w:t>
+      <w:t>Mémoire entreprise</w:t>
     </w:r>
   </w:p>
   <w:p>
     <w:pPr>
-      <w:spacing w:after="0"/>
-      <w:ind w:left="0" w:firstLine="0"/>
-      <w:jc w:val="left"/>
-      <w:rPr>
-        <w:sz w:val="18"/>
-        <w:szCs w:val="18"/>
-      </w:rPr>
-    </w:pPr>
-    <w:r>
-      <w:rPr>
-        <w:sz w:val="18"/>
-        <w:szCs w:val="18"/>
-      </w:rPr>
-      <w:t xml:space="preserve">Les réseaux et la sécurité dans nos véhicules – 1.0 </w:t>
-    </w:r>
-  </w:p>
-  <w:p>
-    <w:pPr>
-      <w:spacing w:after="0"/>
+      <w:spacing w:before="0" w:after="0"/>
       <w:ind w:left="0" w:firstLine="0"/>
       <w:jc w:val="left"/>
     </w:pPr>
@@ -1866,16 +2422,35 @@
             </wp:anchor>
           </w:drawing>
         </mc:Choice>
-        <mc:Fallback xmlns:a="http://schemas.openxmlformats.org/drawingml/2006/main">
+        <mc:Fallback>
           <w:pict>
-            <v:group id="Group 8725" style="width:190.4pt;height:73.2pt;position:absolute;mso-position-horizontal-relative:page;mso-position-horizontal:absolute;margin-left:90.7pt;mso-position-vertical-relative:page;margin-top:8.69997pt;" coordsize="24180,9296">
-              <v:shape id="Picture 8727" style="position:absolute;width:12027;height:5772;left:0;top:2635;" filled="f">
-                <v:imagedata r:id="rId8"/>
+            <v:group w14:anchorId="693E86CE" id="Group 8725" o:spid="_x0000_s1026" style="position:absolute;margin-left:90.7pt;margin-top:8.7pt;width:190.4pt;height:73.2pt;z-index:251658240;mso-position-horizontal-relative:page;mso-position-vertical-relative:page" coordsize="24180,9296" o:gfxdata="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">
+              <v:shapetype id="_x0000_t75" coordsize="21600,21600" o:spt="75" o:preferrelative="t" path="m@4@5l@4@11@9@11@9@5xe" filled="f" stroked="f">
+                <v:stroke joinstyle="miter"/>
+                <v:formulas>
+                  <v:f eqn="if lineDrawn pixelLineWidth 0"/>
+                  <v:f eqn="sum @0 1 0"/>
+                  <v:f eqn="sum 0 0 @1"/>
+                  <v:f eqn="prod @2 1 2"/>
+                  <v:f eqn="prod @3 21600 pixelWidth"/>
+                  <v:f eqn="prod @3 21600 pixelHeight"/>
+                  <v:f eqn="sum @0 0 1"/>
+                  <v:f eqn="prod @6 1 2"/>
+                  <v:f eqn="prod @7 21600 pixelWidth"/>
+                  <v:f eqn="sum @8 21600 0"/>
+                  <v:f eqn="prod @7 21600 pixelHeight"/>
+                  <v:f eqn="sum @10 21600 0"/>
+                </v:formulas>
+                <v:path o:extrusionok="f" gradientshapeok="t" o:connecttype="rect"/>
+                <o:lock v:ext="edit" aspectratio="t"/>
+              </v:shapetype>
+              <v:shape id="Picture 8727" o:spid="_x0000_s1027" type="#_x0000_t75" style="position:absolute;top:2635;width:12027;height:5772;visibility:visible;mso-wrap-style:square" o:gfxdata="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">
+                <v:imagedata r:id="rId3" o:title=""/>
               </v:shape>
-              <v:shape id="Picture 8726" style="position:absolute;width:9296;height:9296;left:14884;top:0;" filled="f">
-                <v:imagedata r:id="rId9"/>
+              <v:shape id="Picture 8726" o:spid="_x0000_s1028" type="#_x0000_t75" style="position:absolute;left:14884;width:9296;height:9296;visibility:visible;mso-wrap-style:square" o:gfxdata="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">
+                <v:imagedata r:id="rId4" o:title=""/>
               </v:shape>
-              <w10:wrap type="square"/>
+              <w10:wrap type="square" anchorx="page" anchory="page"/>
             </v:group>
           </w:pict>
         </mc:Fallback>
@@ -1924,160 +2499,78 @@
     <w:pPr>
       <w:spacing w:after="0"/>
       <w:ind w:left="0" w:right="61" w:firstLine="0"/>
-      <w:jc w:val="right"/>
     </w:pPr>
     <w:r>
       <w:rPr>
-        <w:rFonts w:ascii="Calibri" w:eastAsia="Calibri" w:hAnsi="Calibri" w:cs="Calibri"/>
+        <w:rFonts w:ascii="Times New Roman" w:eastAsia="Times New Roman" w:hAnsi="Times New Roman" w:cs="Times New Roman"/>
         <w:noProof/>
-      </w:rPr>
-      <mc:AlternateContent>
-        <mc:Choice Requires="wpg">
-          <w:drawing>
-            <wp:anchor distT="0" distB="0" distL="114300" distR="114300" simplePos="0" relativeHeight="251659264" behindDoc="0" locked="0" layoutInCell="1" allowOverlap="1">
-              <wp:simplePos x="0" y="0"/>
-              <wp:positionH relativeFrom="page">
-                <wp:posOffset>1153491</wp:posOffset>
-              </wp:positionH>
-              <wp:positionV relativeFrom="page">
-                <wp:posOffset>402590</wp:posOffset>
-              </wp:positionV>
-              <wp:extent cx="1645920" cy="632600"/>
-              <wp:effectExtent l="0" t="0" r="5080" b="2540"/>
-              <wp:wrapSquare wrapText="bothSides"/>
-              <wp:docPr id="8660" name="Group 8660"/>
-              <wp:cNvGraphicFramePr/>
-              <a:graphic xmlns:a="http://schemas.openxmlformats.org/drawingml/2006/main">
-                <a:graphicData uri="http://schemas.microsoft.com/office/word/2010/wordprocessingGroup">
-                  <wpg:wgp>
-                    <wpg:cNvGrpSpPr/>
-                    <wpg:grpSpPr>
-                      <a:xfrm>
-                        <a:off x="0" y="0"/>
-                        <a:ext cx="1645920" cy="632600"/>
-                        <a:chOff x="0" y="0"/>
-                        <a:chExt cx="2418080" cy="929640"/>
-                      </a:xfrm>
-                    </wpg:grpSpPr>
-                    <pic:pic xmlns:pic="http://schemas.openxmlformats.org/drawingml/2006/picture">
-                      <pic:nvPicPr>
-                        <pic:cNvPr id="8662" name="Picture 8662"/>
-                        <pic:cNvPicPr/>
-                      </pic:nvPicPr>
-                      <pic:blipFill>
-                        <a:blip r:embed="rId1"/>
-                        <a:stretch>
-                          <a:fillRect/>
-                        </a:stretch>
-                      </pic:blipFill>
-                      <pic:spPr>
-                        <a:xfrm>
-                          <a:off x="0" y="263525"/>
-                          <a:ext cx="1202716" cy="577215"/>
-                        </a:xfrm>
-                        <a:prstGeom prst="rect">
-                          <a:avLst/>
-                        </a:prstGeom>
-                      </pic:spPr>
-                    </pic:pic>
-                    <pic:pic xmlns:pic="http://schemas.openxmlformats.org/drawingml/2006/picture">
-                      <pic:nvPicPr>
-                        <pic:cNvPr id="8661" name="Picture 8661"/>
-                        <pic:cNvPicPr/>
-                      </pic:nvPicPr>
-                      <pic:blipFill>
-                        <a:blip r:embed="rId2"/>
-                        <a:stretch>
-                          <a:fillRect/>
-                        </a:stretch>
-                      </pic:blipFill>
-                      <pic:spPr>
-                        <a:xfrm>
-                          <a:off x="1488440" y="0"/>
-                          <a:ext cx="929640" cy="929640"/>
-                        </a:xfrm>
-                        <a:prstGeom prst="rect">
-                          <a:avLst/>
-                        </a:prstGeom>
-                      </pic:spPr>
-                    </pic:pic>
-                  </wpg:wgp>
-                </a:graphicData>
-              </a:graphic>
-              <wp14:sizeRelH relativeFrom="margin">
-                <wp14:pctWidth>0</wp14:pctWidth>
-              </wp14:sizeRelH>
-              <wp14:sizeRelV relativeFrom="margin">
-                <wp14:pctHeight>0</wp14:pctHeight>
-              </wp14:sizeRelV>
-            </wp:anchor>
-          </w:drawing>
-        </mc:Choice>
-        <mc:Fallback>
-          <w:pict>
-            <v:group w14:anchorId="29EEBCA3" id="Group 8660" o:spid="_x0000_s1026" style="position:absolute;margin-left:90.85pt;margin-top:31.7pt;width:129.6pt;height:49.8pt;z-index:251659264;mso-position-horizontal-relative:page;mso-position-vertical-relative:page;mso-width-relative:margin;mso-height-relative:margin" coordsize="24180,9296" o:gfxdata="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">
-              <v:shapetype id="_x0000_t75" coordsize="21600,21600" o:spt="75" o:preferrelative="t" path="m@4@5l@4@11@9@11@9@5xe" filled="f" stroked="f">
-                <v:stroke joinstyle="miter"/>
-                <v:formulas>
-                  <v:f eqn="if lineDrawn pixelLineWidth 0"/>
-                  <v:f eqn="sum @0 1 0"/>
-                  <v:f eqn="sum 0 0 @1"/>
-                  <v:f eqn="prod @2 1 2"/>
-                  <v:f eqn="prod @3 21600 pixelWidth"/>
-                  <v:f eqn="prod @3 21600 pixelHeight"/>
-                  <v:f eqn="sum @0 0 1"/>
-                  <v:f eqn="prod @6 1 2"/>
-                  <v:f eqn="prod @7 21600 pixelWidth"/>
-                  <v:f eqn="sum @8 21600 0"/>
-                  <v:f eqn="prod @7 21600 pixelHeight"/>
-                  <v:f eqn="sum @10 21600 0"/>
-                </v:formulas>
-                <v:path o:extrusionok="f" gradientshapeok="t" o:connecttype="rect"/>
-                <o:lock v:ext="edit" aspectratio="t"/>
-              </v:shapetype>
-              <v:shape id="Picture 8662" o:spid="_x0000_s1027" type="#_x0000_t75" style="position:absolute;top:2635;width:12027;height:5772;visibility:visible;mso-wrap-style:square" o:gfxdata="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">
-                <v:imagedata r:id="rId3" o:title=""/>
-              </v:shape>
-              <v:shape id="Picture 8661" o:spid="_x0000_s1028" type="#_x0000_t75" style="position:absolute;left:14884;width:9296;height:9296;visibility:visible;mso-wrap-style:square" o:gfxdata="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">
-                <v:imagedata r:id="rId4" o:title=""/>
-              </v:shape>
-              <w10:wrap type="square" anchorx="page" anchory="page"/>
-            </v:group>
-          </w:pict>
-        </mc:Fallback>
-      </mc:AlternateContent>
+        <w:color w:val="auto"/>
+        <w:sz w:val="24"/>
+        <w:lang w:bidi="ar-SA"/>
+      </w:rPr>
+      <w:drawing>
+        <wp:anchor distT="0" distB="0" distL="114300" distR="114300" simplePos="0" relativeHeight="251661312" behindDoc="0" locked="0" layoutInCell="1" allowOverlap="1" wp14:anchorId="60699CED" wp14:editId="4EB60B5C">
+          <wp:simplePos x="0" y="0"/>
+          <wp:positionH relativeFrom="column">
+            <wp:posOffset>-11430</wp:posOffset>
+          </wp:positionH>
+          <wp:positionV relativeFrom="paragraph">
+            <wp:posOffset>-309571</wp:posOffset>
+          </wp:positionV>
+          <wp:extent cx="2839720" cy="596900"/>
+          <wp:effectExtent l="0" t="0" r="5080" b="0"/>
+          <wp:wrapTopAndBottom/>
+          <wp:docPr id="2" name="Image 2" descr="Privowny"/>
+          <wp:cNvGraphicFramePr>
+            <a:graphicFrameLocks xmlns:a="http://schemas.openxmlformats.org/drawingml/2006/main" noChangeAspect="1"/>
+          </wp:cNvGraphicFramePr>
+          <a:graphic xmlns:a="http://schemas.openxmlformats.org/drawingml/2006/main">
+            <a:graphicData uri="http://schemas.openxmlformats.org/drawingml/2006/picture">
+              <pic:pic xmlns:pic="http://schemas.openxmlformats.org/drawingml/2006/picture">
+                <pic:nvPicPr>
+                  <pic:cNvPr id="0" name="Picture 1" descr="Privowny"/>
+                  <pic:cNvPicPr>
+                    <a:picLocks noChangeAspect="1" noChangeArrowheads="1"/>
+                  </pic:cNvPicPr>
+                </pic:nvPicPr>
+                <pic:blipFill>
+                  <a:blip r:embed="rId1">
+                    <a:extLst>
+                      <a:ext uri="{28A0092B-C50C-407E-A947-70E740481C1C}">
+                        <a14:useLocalDpi xmlns:a14="http://schemas.microsoft.com/office/drawing/2010/main" val="0"/>
+                      </a:ext>
+                    </a:extLst>
+                  </a:blip>
+                  <a:srcRect/>
+                  <a:stretch>
+                    <a:fillRect/>
+                  </a:stretch>
+                </pic:blipFill>
+                <pic:spPr bwMode="auto">
+                  <a:xfrm>
+                    <a:off x="0" y="0"/>
+                    <a:ext cx="2839720" cy="596900"/>
+                  </a:xfrm>
+                  <a:prstGeom prst="rect">
+                    <a:avLst/>
+                  </a:prstGeom>
+                  <a:noFill/>
+                  <a:ln>
+                    <a:noFill/>
+                  </a:ln>
+                </pic:spPr>
+              </pic:pic>
+            </a:graphicData>
+          </a:graphic>
+          <wp14:sizeRelH relativeFrom="page">
+            <wp14:pctWidth>0</wp14:pctWidth>
+          </wp14:sizeRelH>
+          <wp14:sizeRelV relativeFrom="page">
+            <wp14:pctHeight>0</wp14:pctHeight>
+          </wp14:sizeRelV>
+        </wp:anchor>
+      </w:drawing>
     </w:r>
-    <w:r>
-      <w:t>Les réseaux et la sécurité dans nos véhicules</w:t>
-    </w:r>
-  </w:p>
-  <w:p>
-    <w:pPr>
-      <w:spacing w:after="0"/>
-      <w:ind w:left="0" w:right="59" w:firstLine="0"/>
-      <w:jc w:val="center"/>
-    </w:pPr>
-    <w:r>
-      <w:t xml:space="preserve">               La sécurité des véhicules est-elle source de danger ?</w:t>
-    </w:r>
-  </w:p>
-  <w:p>
-    <w:pPr>
-      <w:spacing w:after="0"/>
-      <w:ind w:left="0" w:right="59" w:firstLine="0"/>
-      <w:jc w:val="center"/>
-    </w:pPr>
-  </w:p>
-  <w:p>
-    <w:pPr>
-      <w:spacing w:after="0"/>
-      <w:ind w:left="0" w:right="59" w:firstLine="0"/>
-      <w:jc w:val="center"/>
-      <w:rPr>
-        <w:sz w:val="10"/>
-        <w:szCs w:val="10"/>
-      </w:rPr>
-    </w:pPr>
   </w:p>
 </w:hdr>
 </file>
@@ -2748,6 +3241,118 @@
     </w:lvl>
   </w:abstractNum>
   <w:abstractNum w:abstractNumId="6" w15:restartNumberingAfterBreak="0">
+    <w:nsid w:val="6E9C2142"/>
+    <w:multiLevelType w:val="hybridMultilevel"/>
+    <w:tmpl w:val="D75CA60A"/>
+    <w:lvl w:ilvl="0" w:tplc="3CE69EC0">
+      <w:numFmt w:val="bullet"/>
+      <w:lvlText w:val="-"/>
+      <w:lvlJc w:val="left"/>
+      <w:pPr>
+        <w:ind w:left="720" w:hanging="360"/>
+      </w:pPr>
+      <w:rPr>
+        <w:rFonts w:ascii="Garamond" w:eastAsia="Garamond" w:hAnsi="Garamond" w:cs="Garamond" w:hint="default"/>
+      </w:rPr>
+    </w:lvl>
+    <w:lvl w:ilvl="1" w:tplc="040C0003" w:tentative="1">
+      <w:start w:val="1"/>
+      <w:numFmt w:val="bullet"/>
+      <w:lvlText w:val="o"/>
+      <w:lvlJc w:val="left"/>
+      <w:pPr>
+        <w:ind w:left="1440" w:hanging="360"/>
+      </w:pPr>
+      <w:rPr>
+        <w:rFonts w:ascii="Courier New" w:hAnsi="Courier New" w:cs="Courier New" w:hint="default"/>
+      </w:rPr>
+    </w:lvl>
+    <w:lvl w:ilvl="2" w:tplc="040C0005" w:tentative="1">
+      <w:start w:val="1"/>
+      <w:numFmt w:val="bullet"/>
+      <w:lvlText w:val=""/>
+      <w:lvlJc w:val="left"/>
+      <w:pPr>
+        <w:ind w:left="2160" w:hanging="360"/>
+      </w:pPr>
+      <w:rPr>
+        <w:rFonts w:ascii="Wingdings" w:hAnsi="Wingdings" w:cs="Wingdings" w:hint="default"/>
+      </w:rPr>
+    </w:lvl>
+    <w:lvl w:ilvl="3" w:tplc="040C0001" w:tentative="1">
+      <w:start w:val="1"/>
+      <w:numFmt w:val="bullet"/>
+      <w:lvlText w:val=""/>
+      <w:lvlJc w:val="left"/>
+      <w:pPr>
+        <w:ind w:left="2880" w:hanging="360"/>
+      </w:pPr>
+      <w:rPr>
+        <w:rFonts w:ascii="Symbol" w:hAnsi="Symbol" w:cs="Symbol" w:hint="default"/>
+      </w:rPr>
+    </w:lvl>
+    <w:lvl w:ilvl="4" w:tplc="040C0003" w:tentative="1">
+      <w:start w:val="1"/>
+      <w:numFmt w:val="bullet"/>
+      <w:lvlText w:val="o"/>
+      <w:lvlJc w:val="left"/>
+      <w:pPr>
+        <w:ind w:left="3600" w:hanging="360"/>
+      </w:pPr>
+      <w:rPr>
+        <w:rFonts w:ascii="Courier New" w:hAnsi="Courier New" w:cs="Courier New" w:hint="default"/>
+      </w:rPr>
+    </w:lvl>
+    <w:lvl w:ilvl="5" w:tplc="040C0005" w:tentative="1">
+      <w:start w:val="1"/>
+      <w:numFmt w:val="bullet"/>
+      <w:lvlText w:val=""/>
+      <w:lvlJc w:val="left"/>
+      <w:pPr>
+        <w:ind w:left="4320" w:hanging="360"/>
+      </w:pPr>
+      <w:rPr>
+        <w:rFonts w:ascii="Wingdings" w:hAnsi="Wingdings" w:cs="Wingdings" w:hint="default"/>
+      </w:rPr>
+    </w:lvl>
+    <w:lvl w:ilvl="6" w:tplc="040C0001" w:tentative="1">
+      <w:start w:val="1"/>
+      <w:numFmt w:val="bullet"/>
+      <w:lvlText w:val=""/>
+      <w:lvlJc w:val="left"/>
+      <w:pPr>
+        <w:ind w:left="5040" w:hanging="360"/>
+      </w:pPr>
+      <w:rPr>
+        <w:rFonts w:ascii="Symbol" w:hAnsi="Symbol" w:cs="Symbol" w:hint="default"/>
+      </w:rPr>
+    </w:lvl>
+    <w:lvl w:ilvl="7" w:tplc="040C0003" w:tentative="1">
+      <w:start w:val="1"/>
+      <w:numFmt w:val="bullet"/>
+      <w:lvlText w:val="o"/>
+      <w:lvlJc w:val="left"/>
+      <w:pPr>
+        <w:ind w:left="5760" w:hanging="360"/>
+      </w:pPr>
+      <w:rPr>
+        <w:rFonts w:ascii="Courier New" w:hAnsi="Courier New" w:cs="Courier New" w:hint="default"/>
+      </w:rPr>
+    </w:lvl>
+    <w:lvl w:ilvl="8" w:tplc="040C0005" w:tentative="1">
+      <w:start w:val="1"/>
+      <w:numFmt w:val="bullet"/>
+      <w:lvlText w:val=""/>
+      <w:lvlJc w:val="left"/>
+      <w:pPr>
+        <w:ind w:left="6480" w:hanging="360"/>
+      </w:pPr>
+      <w:rPr>
+        <w:rFonts w:ascii="Wingdings" w:hAnsi="Wingdings" w:cs="Wingdings" w:hint="default"/>
+      </w:rPr>
+    </w:lvl>
+  </w:abstractNum>
+  <w:abstractNum w:abstractNumId="7" w15:restartNumberingAfterBreak="0">
     <w:nsid w:val="705E0305"/>
     <w:multiLevelType w:val="hybridMultilevel"/>
     <w:tmpl w:val="BBAC38D2"/>
@@ -2860,7 +3465,7 @@
       </w:rPr>
     </w:lvl>
   </w:abstractNum>
-  <w:abstractNum w:abstractNumId="7" w15:restartNumberingAfterBreak="0">
+  <w:abstractNum w:abstractNumId="8" w15:restartNumberingAfterBreak="0">
     <w:nsid w:val="7C2201F9"/>
     <w:multiLevelType w:val="hybridMultilevel"/>
     <w:tmpl w:val="10ECB438"/>
@@ -2989,13 +3594,16 @@
     <w:abstractNumId w:val="1"/>
   </w:num>
   <w:num w:numId="6">
-    <w:abstractNumId w:val="6"/>
+    <w:abstractNumId w:val="7"/>
   </w:num>
   <w:num w:numId="7">
     <w:abstractNumId w:val="0"/>
   </w:num>
   <w:num w:numId="8">
-    <w:abstractNumId w:val="7"/>
+    <w:abstractNumId w:val="8"/>
+  </w:num>
+  <w:num w:numId="9">
+    <w:abstractNumId w:val="6"/>
   </w:num>
 </w:numbering>
 </file>

</xml_diff>